<commit_message>
update Gestion Des Etudiants project details
</commit_message>
<xml_diff>
--- a/public/img/ASMAE_ALITI_Resume.docx
+++ b/public/img/ASMAE_ALITI_Resume.docx
@@ -3551,7 +3551,7 @@
         <w:rPr>
           <w:sz w:val="20"/>
         </w:rPr>
-        <w:t>MySQL, MongoDB</w:t>
+        <w:t>MySQL, MongoDB, MariaDB</w:t>
       </w:r>
     </w:p>
     <w:p>
@@ -3975,6 +3975,22 @@
       <w:r>
         <w:rPr>
           <w:b/>
+          <w:spacing w:val="-11"/>
+          <w:sz w:val="24"/>
+        </w:rPr>
+        <w:t> </w:t>
+      </w:r>
+      <w:r>
+        <w:rPr>
+          <w:b/>
+          <w:spacing w:val="-2"/>
+          <w:sz w:val="24"/>
+        </w:rPr>
+        <w:t>Management</w:t>
+      </w:r>
+      <w:r>
+        <w:rPr>
+          <w:b/>
           <w:spacing w:val="-8"/>
           <w:sz w:val="24"/>
         </w:rPr>
@@ -3986,7 +4002,23 @@
           <w:spacing w:val="-2"/>
           <w:sz w:val="24"/>
         </w:rPr>
-        <w:t>Management</w:t>
+        <w:t>System</w:t>
+      </w:r>
+      <w:r>
+        <w:rPr>
+          <w:b/>
+          <w:spacing w:val="-9"/>
+          <w:sz w:val="24"/>
+        </w:rPr>
+        <w:t> </w:t>
+      </w:r>
+      <w:r>
+        <w:rPr>
+          <w:b/>
+          <w:spacing w:val="-2"/>
+          <w:sz w:val="24"/>
+        </w:rPr>
+        <w:t>|</w:t>
       </w:r>
       <w:r>
         <w:rPr>
@@ -3998,15 +4030,15 @@
       </w:r>
       <w:r>
         <w:rPr>
-          <w:b/>
-          <w:spacing w:val="-2"/>
-          <w:sz w:val="24"/>
-        </w:rPr>
-        <w:t>System</w:t>
-      </w:r>
-      <w:r>
-        <w:rPr>
-          <w:b/>
+          <w:i/>
+          <w:spacing w:val="-2"/>
+          <w:sz w:val="24"/>
+        </w:rPr>
+        <w:t>HTML,</w:t>
+      </w:r>
+      <w:r>
+        <w:rPr>
+          <w:i/>
           <w:spacing w:val="-8"/>
           <w:sz w:val="24"/>
         </w:rPr>
@@ -4014,15 +4046,31 @@
       </w:r>
       <w:r>
         <w:rPr>
-          <w:b/>
-          <w:spacing w:val="-2"/>
-          <w:sz w:val="24"/>
-        </w:rPr>
-        <w:t>|</w:t>
-      </w:r>
-      <w:r>
-        <w:rPr>
-          <w:b/>
+          <w:i/>
+          <w:spacing w:val="-2"/>
+          <w:sz w:val="24"/>
+        </w:rPr>
+        <w:t>CSS,</w:t>
+      </w:r>
+      <w:r>
+        <w:rPr>
+          <w:i/>
+          <w:spacing w:val="-9"/>
+          <w:sz w:val="24"/>
+        </w:rPr>
+        <w:t> </w:t>
+      </w:r>
+      <w:r>
+        <w:rPr>
+          <w:i/>
+          <w:spacing w:val="-2"/>
+          <w:sz w:val="24"/>
+        </w:rPr>
+        <w:t>Bootstrap,</w:t>
+      </w:r>
+      <w:r>
+        <w:rPr>
+          <w:i/>
           <w:spacing w:val="-8"/>
           <w:sz w:val="24"/>
         </w:rPr>
@@ -4034,7 +4082,7 @@
           <w:spacing w:val="-2"/>
           <w:sz w:val="24"/>
         </w:rPr>
-        <w:t>HTML,</w:t>
+        <w:t>Laravel,</w:t>
       </w:r>
       <w:r>
         <w:rPr>
@@ -4050,55 +4098,7 @@
           <w:spacing w:val="-2"/>
           <w:sz w:val="24"/>
         </w:rPr>
-        <w:t>CSS,</w:t>
-      </w:r>
-      <w:r>
-        <w:rPr>
-          <w:i/>
-          <w:spacing w:val="-8"/>
-          <w:sz w:val="24"/>
-        </w:rPr>
-        <w:t> </w:t>
-      </w:r>
-      <w:r>
-        <w:rPr>
-          <w:i/>
-          <w:spacing w:val="-2"/>
-          <w:sz w:val="24"/>
-        </w:rPr>
-        <w:t>Bootstrap,</w:t>
-      </w:r>
-      <w:r>
-        <w:rPr>
-          <w:i/>
-          <w:spacing w:val="-8"/>
-          <w:sz w:val="24"/>
-        </w:rPr>
-        <w:t> </w:t>
-      </w:r>
-      <w:r>
-        <w:rPr>
-          <w:i/>
-          <w:spacing w:val="-2"/>
-          <w:sz w:val="24"/>
-        </w:rPr>
-        <w:t>PHP,</w:t>
-      </w:r>
-      <w:r>
-        <w:rPr>
-          <w:i/>
-          <w:spacing w:val="-7"/>
-          <w:sz w:val="24"/>
-        </w:rPr>
-        <w:t> </w:t>
-      </w:r>
-      <w:r>
-        <w:rPr>
-          <w:i/>
-          <w:spacing w:val="-4"/>
-          <w:sz w:val="24"/>
-        </w:rPr>
-        <w:t>JSON</w:t>
+        <w:t>MariaDB</w:t>
       </w:r>
     </w:p>
     <w:p>

</xml_diff>